<commit_message>
update the security on the quantum computing
</commit_message>
<xml_diff>
--- a/revise/Response to Reviewers.docx
+++ b/revise/Response to Reviewers.docx
@@ -364,7 +364,84 @@
           <w:rFonts w:ascii="Times New Roman" w:hAnsi="Times New Roman" w:cs="Times New Roman"/>
           <w:color w:val="0000FF"/>
         </w:rPr>
-        <w:t>Although quantum computing has enhanced capabilities to attack ciphers, as highlighted by Darzi et al. [27] and Canto et al. [28], it's worth noting that the CRAFT cipher demonstrates resistance to the probabilistic algorithm, based on quantum computing, proposed by Grover et al. [29].</w:t>
+        <w:t>Although quantum computing has enhanced capabilities to attack ciphers, as highlighted</w:t>
+      </w:r>
+      <w:r>
+        <w:rPr>
+          <w:rFonts w:ascii="Times New Roman" w:hAnsi="Times New Roman" w:cs="Times New Roman" w:hint="eastAsia"/>
+          <w:color w:val="0000FF"/>
+        </w:rPr>
+        <w:t xml:space="preserve"> </w:t>
+      </w:r>
+      <w:r>
+        <w:rPr>
+          <w:rFonts w:ascii="Times New Roman" w:hAnsi="Times New Roman" w:cs="Times New Roman"/>
+          <w:color w:val="0000FF"/>
+        </w:rPr>
+        <w:t>by Darzi et al. [27] and Canto et al. [28], it’s noteworthy that the</w:t>
+      </w:r>
+      <w:r>
+        <w:rPr>
+          <w:rFonts w:ascii="Times New Roman" w:hAnsi="Times New Roman" w:cs="Times New Roman" w:hint="eastAsia"/>
+          <w:color w:val="0000FF"/>
+        </w:rPr>
+        <w:t xml:space="preserve"> </w:t>
+      </w:r>
+      <w:r>
+        <w:rPr>
+          <w:rFonts w:ascii="Times New Roman" w:hAnsi="Times New Roman" w:cs="Times New Roman"/>
+          <w:color w:val="0000FF"/>
+        </w:rPr>
+        <w:t>probabilistic algorithm based on quantum computing, proposed</w:t>
+      </w:r>
+      <w:r>
+        <w:rPr>
+          <w:rFonts w:ascii="Times New Roman" w:hAnsi="Times New Roman" w:cs="Times New Roman" w:hint="eastAsia"/>
+          <w:color w:val="0000FF"/>
+        </w:rPr>
+        <w:t xml:space="preserve"> </w:t>
+      </w:r>
+      <w:r>
+        <w:rPr>
+          <w:rFonts w:ascii="Times New Roman" w:hAnsi="Times New Roman" w:cs="Times New Roman"/>
+          <w:color w:val="0000FF"/>
+        </w:rPr>
+        <w:t>by Grover et al. [29], could reduce the key space from 128-bit</w:t>
+      </w:r>
+      <w:r>
+        <w:rPr>
+          <w:rFonts w:ascii="Times New Roman" w:hAnsi="Times New Roman" w:cs="Times New Roman" w:hint="eastAsia"/>
+          <w:color w:val="0000FF"/>
+        </w:rPr>
+        <w:t xml:space="preserve"> </w:t>
+      </w:r>
+      <w:r>
+        <w:rPr>
+          <w:rFonts w:ascii="Times New Roman" w:hAnsi="Times New Roman" w:cs="Times New Roman"/>
+          <w:color w:val="0000FF"/>
+        </w:rPr>
+        <w:t>to 64-bit. However, this reduction is not sufficient to brute force</w:t>
+      </w:r>
+      <w:r>
+        <w:rPr>
+          <w:rFonts w:ascii="Times New Roman" w:hAnsi="Times New Roman" w:cs="Times New Roman" w:hint="eastAsia"/>
+          <w:color w:val="0000FF"/>
+        </w:rPr>
+        <w:t xml:space="preserve"> </w:t>
+      </w:r>
+      <w:r>
+        <w:rPr>
+          <w:rFonts w:ascii="Times New Roman" w:hAnsi="Times New Roman" w:cs="Times New Roman"/>
+          <w:color w:val="0000FF"/>
+        </w:rPr>
+        <w:t>attack the CRAFT cipher with current computational capabilities.</w:t>
+      </w:r>
+      <w:r>
+        <w:rPr>
+          <w:rFonts w:ascii="Times New Roman" w:hAnsi="Times New Roman" w:cs="Times New Roman"/>
+          <w:color w:val="0000FF"/>
+        </w:rPr>
+        <w:t xml:space="preserve"> </w:t>
       </w:r>
     </w:p>
     <w:p>
@@ -495,152 +572,7 @@
         </w:rPr>
         <w:br w:type="page"/>
       </w:r>
-    </w:p>
-    <w:bookmarkEnd w:id="3"/>
-    <w:p>
-      <w:pPr>
-        <w:rPr>
-          <w:rFonts w:ascii="Times New Roman" w:hAnsi="Times New Roman" w:cs="Times New Roman"/>
-          <w:color w:val="0000FF"/>
-        </w:rPr>
-      </w:pPr>
-    </w:p>
-    <w:p>
-      <w:pPr>
-        <w:rPr>
-          <w:rFonts w:ascii="Times New Roman" w:hAnsi="Times New Roman" w:cs="Times New Roman"/>
-        </w:rPr>
-      </w:pPr>
-      <w:r>
-        <w:rPr>
-          <w:rFonts w:ascii="Times New Roman" w:hAnsi="Times New Roman" w:cs="Times New Roman"/>
-        </w:rPr>
-        <w:t>Reviewer 2:</w:t>
-      </w:r>
-    </w:p>
-    <w:p>
-      <w:pPr>
-        <w:rPr>
-          <w:rFonts w:ascii="Times New Roman" w:hAnsi="Times New Roman" w:cs="Times New Roman"/>
-          <w:color w:val="0000FF"/>
-        </w:rPr>
-      </w:pPr>
-      <w:r>
-        <w:rPr>
-          <w:rFonts w:ascii="Times New Roman" w:hAnsi="Times New Roman" w:cs="Times New Roman"/>
-        </w:rPr>
-        <w:t>I recommend that the paper can be accepted.</w:t>
-      </w:r>
-      <w:r>
-        <w:rPr>
-          <w:rFonts w:ascii="Times New Roman" w:hAnsi="Times New Roman" w:cs="Times New Roman"/>
-        </w:rPr>
-        <w:br/>
-      </w:r>
-      <w:r>
-        <w:rPr>
-          <w:rFonts w:ascii="Times New Roman" w:hAnsi="Times New Roman" w:cs="Times New Roman" w:hint="eastAsia"/>
-        </w:rPr>
-        <w:t xml:space="preserve">    </w:t>
-      </w:r>
-      <w:r>
-        <w:rPr>
-          <w:rFonts w:ascii="Times New Roman" w:hAnsi="Times New Roman" w:cs="Times New Roman"/>
-        </w:rPr>
-        <w:t>Response:</w:t>
-      </w:r>
-      <w:r>
-        <w:rPr>
-          <w:rFonts w:ascii="Times New Roman" w:hAnsi="Times New Roman" w:cs="Times New Roman"/>
-        </w:rPr>
-        <w:t xml:space="preserve"> </w:t>
-      </w:r>
-      <w:r>
-        <w:rPr>
-          <w:rFonts w:ascii="Times New Roman" w:hAnsi="Times New Roman" w:cs="Times New Roman"/>
-          <w:color w:val="0000FF"/>
-          <w:kern w:val="0"/>
-          <w:sz w:val="20"/>
-          <w:szCs w:val="20"/>
-          <w:lang w:bidi="ar"/>
-        </w:rPr>
-        <w:t>Thank you for noting that statement. We appreciate your assessment and are glad to hear that you share our view on the manuscript's readiness for acceptance. If you have any further comments or suggestions, please feel free to share them.</w:t>
-      </w:r>
-    </w:p>
-    <w:p>
-      <w:pPr>
-        <w:rPr>
-          <w:rFonts w:ascii="Times New Roman" w:hAnsi="Times New Roman" w:cs="Times New Roman"/>
-          <w:color w:val="0000FF"/>
-        </w:rPr>
-      </w:pPr>
-    </w:p>
-    <w:p>
-      <w:pPr>
-        <w:rPr>
-          <w:rFonts w:ascii="Times New Roman" w:hAnsi="Times New Roman" w:cs="Times New Roman"/>
-        </w:rPr>
-      </w:pPr>
-      <w:r>
-        <w:rPr>
-          <w:rFonts w:ascii="Times New Roman" w:hAnsi="Times New Roman" w:cs="Times New Roman"/>
-        </w:rPr>
-        <w:t>Reviewer 3:</w:t>
-      </w:r>
-    </w:p>
-    <w:p>
-      <w:pPr>
-        <w:rPr>
-          <w:rFonts w:ascii="Times New Roman" w:hAnsi="Times New Roman" w:cs="Times New Roman"/>
-        </w:rPr>
-      </w:pPr>
-      <w:bookmarkStart w:id="4" w:name="OLE_LINK43"/>
-      <w:r>
-        <w:rPr>
-          <w:rFonts w:ascii="Times New Roman" w:hAnsi="Times New Roman" w:cs="Times New Roman"/>
-        </w:rPr>
-        <w:t>I think this manuscript has been well revised and can be accepted.</w:t>
-      </w:r>
-    </w:p>
-    <w:p>
-      <w:pPr>
-        <w:ind w:firstLineChars="200" w:firstLine="420"/>
-        <w:rPr>
-          <w:rFonts w:ascii="Times New Roman" w:hAnsi="Times New Roman" w:cs="Times New Roman"/>
-          <w:color w:val="0000FF"/>
-        </w:rPr>
-      </w:pPr>
-      <w:r>
-        <w:rPr>
-          <w:rFonts w:ascii="Times New Roman" w:hAnsi="Times New Roman" w:cs="Times New Roman"/>
-        </w:rPr>
-        <w:t>Response:</w:t>
-      </w:r>
-      <w:bookmarkEnd w:id="4"/>
-      <w:r>
-        <w:rPr>
-          <w:rFonts w:ascii="Times New Roman" w:hAnsi="Times New Roman" w:cs="Times New Roman"/>
-        </w:rPr>
-        <w:t xml:space="preserve"> </w:t>
-      </w:r>
-      <w:r>
-        <w:rPr>
-          <w:rFonts w:ascii="Times New Roman" w:hAnsi="Times New Roman" w:cs="Times New Roman"/>
-          <w:color w:val="0000FF"/>
-          <w:kern w:val="0"/>
-          <w:sz w:val="20"/>
-          <w:szCs w:val="20"/>
-          <w:lang w:bidi="ar"/>
-        </w:rPr>
-        <w:t>Thank you for recognizing the efforts put into revising the manuscript. We are pleased that you agree with our assessment of its readiness for acceptance. Your feedback is valuable to us, and we are open to any additional suggestions or comments you may have.</w:t>
-      </w:r>
-    </w:p>
-    <w:p>
-      <w:pPr>
-        <w:rPr>
-          <w:rFonts w:ascii="Times New Roman" w:hAnsi="Times New Roman" w:cs="Times New Roman"/>
-        </w:rPr>
-      </w:pPr>
+      <w:bookmarkEnd w:id="3"/>
     </w:p>
     <w:p>
       <w:pPr>
@@ -655,6 +587,7 @@
         <w:rPr>
           <w:rFonts w:ascii="Times New Roman" w:hAnsi="Times New Roman" w:cs="Times New Roman"/>
         </w:rPr>
+        <w:lastRenderedPageBreak/>
         <w:t>We tried our best to improve the manuscript and made some changes in the manuscript.</w:t>
       </w:r>
       <w:r>

</xml_diff>